<commit_message>
report using swish activation funtions
</commit_message>
<xml_diff>
--- a/Report.docx
+++ b/Report.docx
@@ -74,6 +74,7 @@
       </w:pPr>
       <w:r>
         <w:rPr>
+          <w:noProof/>
           <w:lang w:val="en-GB"/>
         </w:rPr>
         <w:drawing>
@@ -92,7 +93,7 @@
                     <pic:cNvPicPr/>
                   </pic:nvPicPr>
                   <pic:blipFill>
-                    <a:blip r:embed="rId4"/>
+                    <a:blip r:embed="rId5"/>
                     <a:stretch>
                       <a:fillRect/>
                     </a:stretch>
@@ -129,6 +130,227 @@
     <w:p>
       <w:pPr>
         <w:rPr>
+          <w:b/>
+          <w:bCs/>
+          <w:lang w:val="en-GB"/>
+        </w:rPr>
+      </w:pPr>
+    </w:p>
+    <w:p>
+      <w:pPr>
+        <w:rPr>
+          <w:b/>
+          <w:bCs/>
+          <w:lang w:val="en-GB"/>
+        </w:rPr>
+      </w:pPr>
+      <w:r>
+        <w:rPr>
+          <w:b/>
+          <w:bCs/>
+          <w:lang w:val="en-GB"/>
+        </w:rPr>
+        <w:t>Changing Hypermeters</w:t>
+      </w:r>
+    </w:p>
+    <w:p>
+      <w:pPr>
+        <w:rPr>
+          <w:b/>
+          <w:bCs/>
+          <w:lang w:val="en-GB"/>
+        </w:rPr>
+      </w:pPr>
+    </w:p>
+    <w:p>
+      <w:pPr>
+        <w:rPr>
+          <w:lang w:val="en-GB"/>
+        </w:rPr>
+      </w:pPr>
+      <w:r>
+        <w:rPr>
+          <w:lang w:val="en-GB"/>
+        </w:rPr>
+        <w:drawing>
+          <wp:inline distT="0" distB="0" distL="0" distR="0" wp14:anchorId="263C69D3" wp14:editId="71EAE780">
+            <wp:extent cx="5760720" cy="3112135"/>
+            <wp:effectExtent l="0" t="0" r="0" b="0"/>
+            <wp:docPr id="2" name="Picture 2"/>
+            <wp:cNvGraphicFramePr>
+              <a:graphicFrameLocks xmlns:a="http://schemas.openxmlformats.org/drawingml/2006/main" noChangeAspect="1"/>
+            </wp:cNvGraphicFramePr>
+            <a:graphic xmlns:a="http://schemas.openxmlformats.org/drawingml/2006/main">
+              <a:graphicData uri="http://schemas.openxmlformats.org/drawingml/2006/picture">
+                <pic:pic xmlns:pic="http://schemas.openxmlformats.org/drawingml/2006/picture">
+                  <pic:nvPicPr>
+                    <pic:cNvPr id="1" name=""/>
+                    <pic:cNvPicPr/>
+                  </pic:nvPicPr>
+                  <pic:blipFill>
+                    <a:blip r:embed="rId6"/>
+                    <a:stretch>
+                      <a:fillRect/>
+                    </a:stretch>
+                  </pic:blipFill>
+                  <pic:spPr>
+                    <a:xfrm>
+                      <a:off x="0" y="0"/>
+                      <a:ext cx="5760720" cy="3112135"/>
+                    </a:xfrm>
+                    <a:prstGeom prst="rect">
+                      <a:avLst/>
+                    </a:prstGeom>
+                  </pic:spPr>
+                </pic:pic>
+              </a:graphicData>
+            </a:graphic>
+          </wp:inline>
+        </w:drawing>
+      </w:r>
+    </w:p>
+    <w:p>
+      <w:pPr>
+        <w:rPr>
+          <w:lang w:val="en-GB"/>
+        </w:rPr>
+      </w:pPr>
+    </w:p>
+    <w:p>
+      <w:pPr>
+        <w:pStyle w:val="ListParagraph"/>
+        <w:numPr>
+          <w:ilvl w:val="0"/>
+          <w:numId w:val="1"/>
+        </w:numPr>
+        <w:rPr>
+          <w:lang w:val="en-GB"/>
+        </w:rPr>
+      </w:pPr>
+      <w:r>
+        <w:rPr>
+          <w:lang w:val="en-GB"/>
+        </w:rPr>
+        <w:lastRenderedPageBreak/>
+        <w:t xml:space="preserve">By changing the number of epochs to 5 and using ELU instead of </w:t>
+      </w:r>
+      <w:proofErr w:type="spellStart"/>
+      <w:r>
+        <w:rPr>
+          <w:lang w:val="en-GB"/>
+        </w:rPr>
+        <w:t>relu</w:t>
+      </w:r>
+      <w:proofErr w:type="spellEnd"/>
+      <w:r>
+        <w:rPr>
+          <w:lang w:val="en-GB"/>
+        </w:rPr>
+        <w:t xml:space="preserve"> we get 0.678 accuracy</w:t>
+      </w:r>
+      <w:r>
+        <w:rPr>
+          <w:lang w:val="en-GB"/>
+        </w:rPr>
+        <w:t xml:space="preserve"> that is less than previous.</w:t>
+      </w:r>
+    </w:p>
+    <w:p>
+      <w:pPr>
+        <w:rPr>
+          <w:lang w:val="en-GB"/>
+        </w:rPr>
+      </w:pPr>
+    </w:p>
+    <w:p>
+      <w:pPr>
+        <w:rPr>
+          <w:lang w:val="en-GB"/>
+        </w:rPr>
+      </w:pPr>
+      <w:r>
+        <w:rPr>
+          <w:lang w:val="en-GB"/>
+        </w:rPr>
+        <w:drawing>
+          <wp:inline distT="0" distB="0" distL="0" distR="0" wp14:anchorId="5AAEC126" wp14:editId="21055D2B">
+            <wp:extent cx="5760720" cy="3445510"/>
+            <wp:effectExtent l="0" t="0" r="0" b="2540"/>
+            <wp:docPr id="3" name="Picture 3"/>
+            <wp:cNvGraphicFramePr>
+              <a:graphicFrameLocks xmlns:a="http://schemas.openxmlformats.org/drawingml/2006/main" noChangeAspect="1"/>
+            </wp:cNvGraphicFramePr>
+            <a:graphic xmlns:a="http://schemas.openxmlformats.org/drawingml/2006/main">
+              <a:graphicData uri="http://schemas.openxmlformats.org/drawingml/2006/picture">
+                <pic:pic xmlns:pic="http://schemas.openxmlformats.org/drawingml/2006/picture">
+                  <pic:nvPicPr>
+                    <pic:cNvPr id="1" name=""/>
+                    <pic:cNvPicPr/>
+                  </pic:nvPicPr>
+                  <pic:blipFill>
+                    <a:blip r:embed="rId7"/>
+                    <a:stretch>
+                      <a:fillRect/>
+                    </a:stretch>
+                  </pic:blipFill>
+                  <pic:spPr>
+                    <a:xfrm>
+                      <a:off x="0" y="0"/>
+                      <a:ext cx="5760720" cy="3445510"/>
+                    </a:xfrm>
+                    <a:prstGeom prst="rect">
+                      <a:avLst/>
+                    </a:prstGeom>
+                  </pic:spPr>
+                </pic:pic>
+              </a:graphicData>
+            </a:graphic>
+          </wp:inline>
+        </w:drawing>
+      </w:r>
+    </w:p>
+    <w:p>
+      <w:pPr>
+        <w:rPr>
+          <w:lang w:val="en-GB"/>
+        </w:rPr>
+      </w:pPr>
+    </w:p>
+    <w:p>
+      <w:pPr>
+        <w:pStyle w:val="ListParagraph"/>
+        <w:numPr>
+          <w:ilvl w:val="0"/>
+          <w:numId w:val="1"/>
+        </w:numPr>
+        <w:rPr>
+          <w:lang w:val="en-GB"/>
+        </w:rPr>
+      </w:pPr>
+      <w:r>
+        <w:rPr>
+          <w:lang w:val="en-GB"/>
+        </w:rPr>
+        <w:t xml:space="preserve">Using Swish activation </w:t>
+      </w:r>
+      <w:proofErr w:type="spellStart"/>
+      <w:r>
+        <w:rPr>
+          <w:lang w:val="en-GB"/>
+        </w:rPr>
+        <w:t>Funtion</w:t>
+      </w:r>
+      <w:proofErr w:type="spellEnd"/>
+      <w:r>
+        <w:rPr>
+          <w:lang w:val="en-GB"/>
+        </w:rPr>
+        <w:t>, we get 0.691 accuracy</w:t>
+      </w:r>
+    </w:p>
+    <w:p>
+      <w:pPr>
+        <w:rPr>
           <w:lang w:val="en-GB"/>
         </w:rPr>
       </w:pPr>
@@ -141,6 +363,103 @@
     </w:sectPr>
   </w:body>
 </w:document>
+</file>
+
+<file path=word/numbering.xml><?xml version="1.0" encoding="utf-8"?>
+<w:numbering xmlns:wpc="http://schemas.microsoft.com/office/word/2010/wordprocessingCanvas" xmlns:cx="http://schemas.microsoft.com/office/drawing/2014/chartex" xmlns:cx1="http://schemas.microsoft.com/office/drawing/2015/9/8/chartex" xmlns:cx2="http://schemas.microsoft.com/office/drawing/2015/10/21/chartex" xmlns:cx3="http://schemas.microsoft.com/office/drawing/2016/5/9/chartex" xmlns:cx4="http://schemas.microsoft.com/office/drawing/2016/5/10/chartex" xmlns:cx5="http://schemas.microsoft.com/office/drawing/2016/5/11/chartex" xmlns:cx6="http://schemas.microsoft.com/office/drawing/2016/5/12/chartex" xmlns:cx7="http://schemas.microsoft.com/office/drawing/2016/5/13/chartex" xmlns:cx8="http://schemas.microsoft.com/office/drawing/2016/5/14/chartex" xmlns:mc="http://schemas.openxmlformats.org/markup-compatibility/2006" xmlns:aink="http://schemas.microsoft.com/office/drawing/2016/ink" xmlns:am3d="http://schemas.microsoft.com/office/drawing/2017/model3d" xmlns:o="urn:schemas-microsoft-com:office:office" xmlns:oel="http://schemas.microsoft.com/office/2019/extlst" xmlns:r="http://schemas.openxmlformats.org/officeDocument/2006/relationships" xmlns:m="http://schemas.openxmlformats.org/officeDocument/2006/math" xmlns:v="urn:schemas-microsoft-com:vml" xmlns:wp14="http://schemas.microsoft.com/office/word/2010/wordprocessingDrawing" xmlns:wp="http://schemas.openxmlformats.org/drawingml/2006/wordprocessingDrawing" xmlns:w10="urn:schemas-microsoft-com:office:word" xmlns:w="http://schemas.openxmlformats.org/wordprocessingml/2006/main" xmlns:w14="http://schemas.microsoft.com/office/word/2010/wordml" xmlns:w15="http://schemas.microsoft.com/office/word/2012/wordml" xmlns:w16cex="http://schemas.microsoft.com/office/word/2018/wordml/cex" xmlns:w16cid="http://schemas.microsoft.com/office/word/2016/wordml/cid" xmlns:w16="http://schemas.microsoft.com/office/word/2018/wordml" xmlns:w16sdtdh="http://schemas.microsoft.com/office/word/2020/wordml/sdtdatahash" xmlns:w16se="http://schemas.microsoft.com/office/word/2015/wordml/symex" xmlns:wpg="http://schemas.microsoft.com/office/word/2010/wordprocessingGroup" xmlns:wpi="http://schemas.microsoft.com/office/word/2010/wordprocessingInk" xmlns:wne="http://schemas.microsoft.com/office/word/2006/wordml" xmlns:wps="http://schemas.microsoft.com/office/word/2010/wordprocessingShape" mc:Ignorable="w14 w15 w16se w16cid w16 w16cex w16sdtdh wp14">
+  <w:abstractNum w:abstractNumId="0" w15:restartNumberingAfterBreak="0">
+    <w:nsid w:val="5D932A21"/>
+    <w:multiLevelType w:val="hybridMultilevel"/>
+    <w:tmpl w:val="AABEC230"/>
+    <w:lvl w:ilvl="0" w:tplc="CDEC7F00">
+      <w:start w:val="1"/>
+      <w:numFmt w:val="decimal"/>
+      <w:lvlText w:val="%1-"/>
+      <w:lvlJc w:val="left"/>
+      <w:pPr>
+        <w:ind w:left="720" w:hanging="360"/>
+      </w:pPr>
+      <w:rPr>
+        <w:rFonts w:hint="default"/>
+      </w:rPr>
+    </w:lvl>
+    <w:lvl w:ilvl="1" w:tplc="041D0019" w:tentative="1">
+      <w:start w:val="1"/>
+      <w:numFmt w:val="lowerLetter"/>
+      <w:lvlText w:val="%2."/>
+      <w:lvlJc w:val="left"/>
+      <w:pPr>
+        <w:ind w:left="1440" w:hanging="360"/>
+      </w:pPr>
+    </w:lvl>
+    <w:lvl w:ilvl="2" w:tplc="041D001B" w:tentative="1">
+      <w:start w:val="1"/>
+      <w:numFmt w:val="lowerRoman"/>
+      <w:lvlText w:val="%3."/>
+      <w:lvlJc w:val="right"/>
+      <w:pPr>
+        <w:ind w:left="2160" w:hanging="180"/>
+      </w:pPr>
+    </w:lvl>
+    <w:lvl w:ilvl="3" w:tplc="041D000F" w:tentative="1">
+      <w:start w:val="1"/>
+      <w:numFmt w:val="decimal"/>
+      <w:lvlText w:val="%4."/>
+      <w:lvlJc w:val="left"/>
+      <w:pPr>
+        <w:ind w:left="2880" w:hanging="360"/>
+      </w:pPr>
+    </w:lvl>
+    <w:lvl w:ilvl="4" w:tplc="041D0019" w:tentative="1">
+      <w:start w:val="1"/>
+      <w:numFmt w:val="lowerLetter"/>
+      <w:lvlText w:val="%5."/>
+      <w:lvlJc w:val="left"/>
+      <w:pPr>
+        <w:ind w:left="3600" w:hanging="360"/>
+      </w:pPr>
+    </w:lvl>
+    <w:lvl w:ilvl="5" w:tplc="041D001B" w:tentative="1">
+      <w:start w:val="1"/>
+      <w:numFmt w:val="lowerRoman"/>
+      <w:lvlText w:val="%6."/>
+      <w:lvlJc w:val="right"/>
+      <w:pPr>
+        <w:ind w:left="4320" w:hanging="180"/>
+      </w:pPr>
+    </w:lvl>
+    <w:lvl w:ilvl="6" w:tplc="041D000F" w:tentative="1">
+      <w:start w:val="1"/>
+      <w:numFmt w:val="decimal"/>
+      <w:lvlText w:val="%7."/>
+      <w:lvlJc w:val="left"/>
+      <w:pPr>
+        <w:ind w:left="5040" w:hanging="360"/>
+      </w:pPr>
+    </w:lvl>
+    <w:lvl w:ilvl="7" w:tplc="041D0019" w:tentative="1">
+      <w:start w:val="1"/>
+      <w:numFmt w:val="lowerLetter"/>
+      <w:lvlText w:val="%8."/>
+      <w:lvlJc w:val="left"/>
+      <w:pPr>
+        <w:ind w:left="5760" w:hanging="360"/>
+      </w:pPr>
+    </w:lvl>
+    <w:lvl w:ilvl="8" w:tplc="041D001B" w:tentative="1">
+      <w:start w:val="1"/>
+      <w:numFmt w:val="lowerRoman"/>
+      <w:lvlText w:val="%9."/>
+      <w:lvlJc w:val="right"/>
+      <w:pPr>
+        <w:ind w:left="6480" w:hanging="180"/>
+      </w:pPr>
+    </w:lvl>
+  </w:abstractNum>
+  <w:num w:numId="1" w16cid:durableId="1065180562">
+    <w:abstractNumId w:val="0"/>
+  </w:num>
+</w:numbering>
 </file>
 
 <file path=word/styles.xml><?xml version="1.0" encoding="utf-8"?>
@@ -266,6 +585,7 @@
     <w:lsdException w:name="HTML Sample" w:semiHidden="1" w:unhideWhenUsed="1"/>
     <w:lsdException w:name="HTML Typewriter" w:semiHidden="1" w:unhideWhenUsed="1"/>
     <w:lsdException w:name="HTML Variable" w:semiHidden="1" w:unhideWhenUsed="1"/>
+    <w:lsdException w:name="Normal Table" w:semiHidden="1" w:unhideWhenUsed="1"/>
     <w:lsdException w:name="annotation subject" w:semiHidden="1" w:unhideWhenUsed="1"/>
     <w:lsdException w:name="No List" w:semiHidden="1" w:unhideWhenUsed="1"/>
     <w:lsdException w:name="Outline List 1" w:semiHidden="1" w:unhideWhenUsed="1"/>
@@ -312,8 +632,10 @@
     <w:lsdException w:name="Table Subtle 2" w:semiHidden="1" w:unhideWhenUsed="1"/>
     <w:lsdException w:name="Table Web 1" w:semiHidden="1" w:unhideWhenUsed="1"/>
     <w:lsdException w:name="Table Web 2" w:semiHidden="1" w:unhideWhenUsed="1"/>
+    <w:lsdException w:name="Table Web 3" w:semiHidden="1" w:unhideWhenUsed="1"/>
     <w:lsdException w:name="Balloon Text" w:semiHidden="1" w:unhideWhenUsed="1"/>
     <w:lsdException w:name="Table Grid" w:uiPriority="39"/>
+    <w:lsdException w:name="Table Theme" w:semiHidden="1" w:unhideWhenUsed="1"/>
     <w:lsdException w:name="Placeholder Text" w:semiHidden="1"/>
     <w:lsdException w:name="No Spacing" w:uiPriority="1" w:qFormat="1"/>
     <w:lsdException w:name="Light Shading" w:uiPriority="60"/>
@@ -565,6 +887,17 @@
     <w:uiPriority w:val="99"/>
     <w:semiHidden/>
     <w:unhideWhenUsed/>
+  </w:style>
+  <w:style w:type="paragraph" w:styleId="ListParagraph">
+    <w:name w:val="List Paragraph"/>
+    <w:basedOn w:val="Normal"/>
+    <w:uiPriority w:val="34"/>
+    <w:qFormat/>
+    <w:rsid w:val="004159AE"/>
+    <w:pPr>
+      <w:ind w:left="720"/>
+      <w:contextualSpacing/>
+    </w:pPr>
   </w:style>
 </w:styles>
 </file>

</xml_diff>

<commit_message>
Report... on using 10 epochs and swish activation funtion
</commit_message>
<xml_diff>
--- a/Report.docx
+++ b/Report.docx
@@ -354,6 +354,72 @@
           <w:lang w:val="en-GB"/>
         </w:rPr>
       </w:pPr>
+      <w:r>
+        <w:rPr>
+          <w:lang w:val="en-GB"/>
+        </w:rPr>
+        <w:drawing>
+          <wp:inline distT="0" distB="0" distL="0" distR="0" wp14:anchorId="3660E3D2" wp14:editId="065B19C4">
+            <wp:extent cx="5760720" cy="3596640"/>
+            <wp:effectExtent l="0" t="0" r="0" b="3810"/>
+            <wp:docPr id="4" name="Picture 4"/>
+            <wp:cNvGraphicFramePr>
+              <a:graphicFrameLocks xmlns:a="http://schemas.openxmlformats.org/drawingml/2006/main" noChangeAspect="1"/>
+            </wp:cNvGraphicFramePr>
+            <a:graphic xmlns:a="http://schemas.openxmlformats.org/drawingml/2006/main">
+              <a:graphicData uri="http://schemas.openxmlformats.org/drawingml/2006/picture">
+                <pic:pic xmlns:pic="http://schemas.openxmlformats.org/drawingml/2006/picture">
+                  <pic:nvPicPr>
+                    <pic:cNvPr id="1" name=""/>
+                    <pic:cNvPicPr/>
+                  </pic:nvPicPr>
+                  <pic:blipFill>
+                    <a:blip r:embed="rId8"/>
+                    <a:stretch>
+                      <a:fillRect/>
+                    </a:stretch>
+                  </pic:blipFill>
+                  <pic:spPr>
+                    <a:xfrm>
+                      <a:off x="0" y="0"/>
+                      <a:ext cx="5760720" cy="3596640"/>
+                    </a:xfrm>
+                    <a:prstGeom prst="rect">
+                      <a:avLst/>
+                    </a:prstGeom>
+                  </pic:spPr>
+                </pic:pic>
+              </a:graphicData>
+            </a:graphic>
+          </wp:inline>
+        </w:drawing>
+      </w:r>
+    </w:p>
+    <w:p>
+      <w:pPr>
+        <w:rPr>
+          <w:lang w:val="en-GB"/>
+        </w:rPr>
+      </w:pPr>
+    </w:p>
+    <w:p>
+      <w:pPr>
+        <w:pStyle w:val="ListParagraph"/>
+        <w:numPr>
+          <w:ilvl w:val="0"/>
+          <w:numId w:val="1"/>
+        </w:numPr>
+        <w:rPr>
+          <w:lang w:val="en-GB"/>
+        </w:rPr>
+      </w:pPr>
+      <w:r>
+        <w:rPr>
+          <w:lang w:val="en-GB"/>
+        </w:rPr>
+        <w:lastRenderedPageBreak/>
+        <w:t xml:space="preserve">Using 10 epochs with swish activation function, we get 0.695 accuracy. </w:t>
+      </w:r>
     </w:p>
     <w:sectPr>
       <w:pgSz w:w="11906" w:h="16838"/>

</xml_diff>

<commit_message>
report using relu and 10 epochs
</commit_message>
<xml_diff>
--- a/Report.docx
+++ b/Report.docx
@@ -232,21 +232,7 @@
           <w:lang w:val="en-GB"/>
         </w:rPr>
         <w:lastRenderedPageBreak/>
-        <w:t xml:space="preserve">By changing the number of epochs to 5 and using ELU instead of </w:t>
-      </w:r>
-      <w:proofErr w:type="spellStart"/>
-      <w:r>
-        <w:rPr>
-          <w:lang w:val="en-GB"/>
-        </w:rPr>
-        <w:t>relu</w:t>
-      </w:r>
-      <w:proofErr w:type="spellEnd"/>
-      <w:r>
-        <w:rPr>
-          <w:lang w:val="en-GB"/>
-        </w:rPr>
-        <w:t xml:space="preserve"> we get 0.678 accuracy</w:t>
+        <w:t>By changing the number of epochs to 5 and using ELU instead of relu we get 0.678 accuracy</w:t>
       </w:r>
       <w:r>
         <w:rPr>
@@ -331,21 +317,7 @@
         <w:rPr>
           <w:lang w:val="en-GB"/>
         </w:rPr>
-        <w:t xml:space="preserve">Using Swish activation </w:t>
-      </w:r>
-      <w:proofErr w:type="spellStart"/>
-      <w:r>
-        <w:rPr>
-          <w:lang w:val="en-GB"/>
-        </w:rPr>
-        <w:t>Funtion</w:t>
-      </w:r>
-      <w:proofErr w:type="spellEnd"/>
-      <w:r>
-        <w:rPr>
-          <w:lang w:val="en-GB"/>
-        </w:rPr>
-        <w:t>, we get 0.691 accuracy</w:t>
+        <w:t>Using Swish activation Funtion, we get 0.691 accuracy</w:t>
       </w:r>
     </w:p>
     <w:p>
@@ -421,9 +393,86 @@
         <w:t xml:space="preserve">Using 10 epochs with swish activation function, we get 0.695 accuracy. </w:t>
       </w:r>
     </w:p>
+    <w:p>
+      <w:pPr>
+        <w:rPr>
+          <w:lang w:val="en-GB"/>
+        </w:rPr>
+      </w:pPr>
+      <w:r>
+        <w:rPr>
+          <w:lang w:val="en-GB"/>
+        </w:rPr>
+        <w:drawing>
+          <wp:inline distT="0" distB="0" distL="0" distR="0" wp14:anchorId="39DE31B1" wp14:editId="491D855C">
+            <wp:extent cx="5760720" cy="3346450"/>
+            <wp:effectExtent l="0" t="0" r="0" b="6350"/>
+            <wp:docPr id="5" name="Picture 5"/>
+            <wp:cNvGraphicFramePr>
+              <a:graphicFrameLocks xmlns:a="http://schemas.openxmlformats.org/drawingml/2006/main" noChangeAspect="1"/>
+            </wp:cNvGraphicFramePr>
+            <a:graphic xmlns:a="http://schemas.openxmlformats.org/drawingml/2006/main">
+              <a:graphicData uri="http://schemas.openxmlformats.org/drawingml/2006/picture">
+                <pic:pic xmlns:pic="http://schemas.openxmlformats.org/drawingml/2006/picture">
+                  <pic:nvPicPr>
+                    <pic:cNvPr id="1" name=""/>
+                    <pic:cNvPicPr/>
+                  </pic:nvPicPr>
+                  <pic:blipFill>
+                    <a:blip r:embed="rId9"/>
+                    <a:stretch>
+                      <a:fillRect/>
+                    </a:stretch>
+                  </pic:blipFill>
+                  <pic:spPr>
+                    <a:xfrm>
+                      <a:off x="0" y="0"/>
+                      <a:ext cx="5760720" cy="3346450"/>
+                    </a:xfrm>
+                    <a:prstGeom prst="rect">
+                      <a:avLst/>
+                    </a:prstGeom>
+                  </pic:spPr>
+                </pic:pic>
+              </a:graphicData>
+            </a:graphic>
+          </wp:inline>
+        </w:drawing>
+      </w:r>
+      <w:r>
+        <w:rPr>
+          <w:lang w:val="en-GB"/>
+        </w:rPr>
+        <w:tab/>
+      </w:r>
+    </w:p>
+    <w:p>
+      <w:pPr>
+        <w:pStyle w:val="ListParagraph"/>
+        <w:numPr>
+          <w:ilvl w:val="0"/>
+          <w:numId w:val="1"/>
+        </w:numPr>
+        <w:rPr>
+          <w:lang w:val="en-GB"/>
+        </w:rPr>
+      </w:pPr>
+      <w:r>
+        <w:rPr>
+          <w:lang w:val="en-GB"/>
+        </w:rPr>
+        <w:t>Upon using 10 epochs with relu activation function we get the max accuracy that is 0.717 approx=0.72</w:t>
+      </w:r>
+    </w:p>
     <w:sectPr>
       <w:pgSz w:w="11906" w:h="16838"/>
       <w:pgMar w:top="1417" w:right="1417" w:bottom="1417" w:left="1417" w:header="708" w:footer="708" w:gutter="0"/>
+      <w:pgBorders w:offsetFrom="page">
+        <w:top w:val="single" w:sz="4" w:space="24" w:color="auto"/>
+        <w:left w:val="single" w:sz="4" w:space="24" w:color="auto"/>
+        <w:bottom w:val="single" w:sz="4" w:space="24" w:color="auto"/>
+        <w:right w:val="single" w:sz="4" w:space="24" w:color="auto"/>
+      </w:pgBorders>
       <w:cols w:space="708"/>
       <w:docGrid w:linePitch="360"/>
     </w:sectPr>

</xml_diff>